<commit_message>
Updated Garrett's findings for 1.25.23
</commit_message>
<xml_diff>
--- a/docs/meetingnotes/Garrett's Findings for 1.25.23 meeting.docx
+++ b/docs/meetingnotes/Garrett's Findings for 1.25.23 meeting.docx
@@ -9,9 +9,17 @@
           <w:ilvl w:val="0"/>
           <w:numId w:val="2"/>
         </w:numPr>
-      </w:pPr>
-      <w:r>
-        <w:t>A</w:t>
+        <w:rPr>
+          <w:sz w:val="24"/>
+          <w:szCs w:val="24"/>
+        </w:rPr>
+      </w:pPr>
+      <w:r>
+        <w:rPr>
+          <w:sz w:val="24"/>
+          <w:szCs w:val="24"/>
+        </w:rPr>
+        <w:t>Was able to simulate the PC.skel method for conditional independence.</w:t>
       </w:r>
     </w:p>
     <w:p>
@@ -21,9 +29,17 @@
           <w:ilvl w:val="0"/>
           <w:numId w:val="2"/>
         </w:numPr>
-      </w:pPr>
-      <w:r>
-        <w:t>B</w:t>
+        <w:rPr>
+          <w:sz w:val="24"/>
+          <w:szCs w:val="24"/>
+        </w:rPr>
+      </w:pPr>
+      <w:r>
+        <w:rPr>
+          <w:sz w:val="24"/>
+          <w:szCs w:val="24"/>
+        </w:rPr>
+        <w:t>Was able to create an output of an adjacency matrix using the MXM method of PC looking into how to apply the graphing of the causal learn package using the aforementioned adjacency matrix.</w:t>
       </w:r>
     </w:p>
     <w:p>
@@ -33,8 +49,16 @@
           <w:ilvl w:val="0"/>
           <w:numId w:val="2"/>
         </w:numPr>
-      </w:pPr>
-      <w:r>
+        <w:rPr>
+          <w:sz w:val="24"/>
+          <w:szCs w:val="24"/>
+        </w:rPr>
+      </w:pPr>
+      <w:r>
+        <w:rPr>
+          <w:sz w:val="24"/>
+          <w:szCs w:val="24"/>
+        </w:rPr>
         <w:t>Outputs for both rFCI and FGES in Outputs for comparison folder in iRCT repository.</w:t>
       </w:r>
     </w:p>
@@ -45,11 +69,23 @@
           <w:ilvl w:val="0"/>
           <w:numId w:val="2"/>
         </w:numPr>
-      </w:pPr>
-      <w:r>
+        <w:rPr>
+          <w:sz w:val="24"/>
+          <w:szCs w:val="24"/>
+        </w:rPr>
+      </w:pPr>
+      <w:r>
+        <w:rPr>
+          <w:sz w:val="24"/>
+          <w:szCs w:val="24"/>
+        </w:rPr>
         <w:t>Added the two functions outdated iRCT functions back to the bottom of the iRCT.py</w:t>
       </w:r>
       <w:r>
+        <w:rPr>
+          <w:sz w:val="24"/>
+          <w:szCs w:val="24"/>
+        </w:rPr>
         <w:t>, and updated the README to include the functions as well as the current propensity score function</w:t>
       </w:r>
     </w:p>
@@ -60,8 +96,16 @@
           <w:ilvl w:val="0"/>
           <w:numId w:val="2"/>
         </w:numPr>
-      </w:pPr>
-      <w:r>
+        <w:rPr>
+          <w:sz w:val="24"/>
+          <w:szCs w:val="24"/>
+        </w:rPr>
+      </w:pPr>
+      <w:r>
+        <w:rPr>
+          <w:sz w:val="24"/>
+          <w:szCs w:val="24"/>
+        </w:rPr>
         <w:t>Added the new subfunction for the transform function of MBIL.</w:t>
       </w:r>
     </w:p>
@@ -72,8 +116,16 @@
           <w:ilvl w:val="0"/>
           <w:numId w:val="2"/>
         </w:numPr>
-      </w:pPr>
-      <w:r>
+        <w:rPr>
+          <w:sz w:val="24"/>
+          <w:szCs w:val="24"/>
+        </w:rPr>
+      </w:pPr>
+      <w:r>
+        <w:rPr>
+          <w:sz w:val="24"/>
+          <w:szCs w:val="24"/>
+        </w:rPr>
         <w:t>MBIL Outputs also added to Outputs for comparison folder in iRCT repository. There also seems to be an error where if the target column has no parents it throws an error.</w:t>
       </w:r>
     </w:p>
@@ -81,8 +133,16 @@
       <w:pPr>
         <w:pStyle w:val="ListParagraph"/>
         <w:ind w:left="1440"/>
-      </w:pPr>
-      <w:r>
+        <w:rPr>
+          <w:sz w:val="24"/>
+          <w:szCs w:val="24"/>
+        </w:rPr>
+      </w:pPr>
+      <w:r>
+        <w:rPr>
+          <w:sz w:val="24"/>
+          <w:szCs w:val="24"/>
+        </w:rPr>
         <w:t>Traceback (most recent call last):</w:t>
       </w:r>
     </w:p>
@@ -90,8 +150,16 @@
       <w:pPr>
         <w:pStyle w:val="ListParagraph"/>
         <w:ind w:left="1440"/>
-      </w:pPr>
-      <w:r>
+        <w:rPr>
+          <w:sz w:val="24"/>
+          <w:szCs w:val="24"/>
+        </w:rPr>
+      </w:pPr>
+      <w:r>
+        <w:rPr>
+          <w:sz w:val="24"/>
+          <w:szCs w:val="24"/>
+        </w:rPr>
         <w:t xml:space="preserve">  File "c:\Users\17172\Desktop\MBIL\app.py", line 61, in &lt;module&gt;</w:t>
       </w:r>
     </w:p>
@@ -99,8 +167,16 @@
       <w:pPr>
         <w:pStyle w:val="ListParagraph"/>
         <w:ind w:left="1440"/>
-      </w:pPr>
-      <w:r>
+        <w:rPr>
+          <w:sz w:val="24"/>
+          <w:szCs w:val="24"/>
+        </w:rPr>
+      </w:pPr>
+      <w:r>
+        <w:rPr>
+          <w:sz w:val="24"/>
+          <w:szCs w:val="24"/>
+        </w:rPr>
         <w:t xml:space="preserve">    direct_cause_obj = mbilsearch.directCause(        </w:t>
       </w:r>
     </w:p>
@@ -108,8 +184,16 @@
       <w:pPr>
         <w:pStyle w:val="ListParagraph"/>
         <w:ind w:left="1440"/>
-      </w:pPr>
-      <w:r>
+        <w:rPr>
+          <w:sz w:val="24"/>
+          <w:szCs w:val="24"/>
+        </w:rPr>
+      </w:pPr>
+      <w:r>
+        <w:rPr>
+          <w:sz w:val="24"/>
+          <w:szCs w:val="24"/>
+        </w:rPr>
         <w:t xml:space="preserve">                       ^^^^^^^^^^^^^^^^^^^^^^^        </w:t>
       </w:r>
     </w:p>
@@ -117,8 +201,16 @@
       <w:pPr>
         <w:pStyle w:val="ListParagraph"/>
         <w:ind w:left="1440"/>
-      </w:pPr>
-      <w:r>
+        <w:rPr>
+          <w:sz w:val="24"/>
+          <w:szCs w:val="24"/>
+        </w:rPr>
+      </w:pPr>
+      <w:r>
+        <w:rPr>
+          <w:sz w:val="24"/>
+          <w:szCs w:val="24"/>
+        </w:rPr>
         <w:t xml:space="preserve">  File "c:\Users\17172\Desktop\MBIL\mbil\mbilsearch.py", line 25, in __init__</w:t>
       </w:r>
     </w:p>
@@ -126,8 +218,16 @@
       <w:pPr>
         <w:pStyle w:val="ListParagraph"/>
         <w:ind w:left="1440"/>
-      </w:pPr>
-      <w:r>
+        <w:rPr>
+          <w:sz w:val="24"/>
+          <w:szCs w:val="24"/>
+        </w:rPr>
+      </w:pPr>
+      <w:r>
+        <w:rPr>
+          <w:sz w:val="24"/>
+          <w:szCs w:val="24"/>
+        </w:rPr>
         <w:t xml:space="preserve">    self.direc_cause = self.detecting_direct_cause()  </w:t>
       </w:r>
     </w:p>
@@ -135,8 +235,16 @@
       <w:pPr>
         <w:pStyle w:val="ListParagraph"/>
         <w:ind w:left="1440"/>
-      </w:pPr>
-      <w:r>
+        <w:rPr>
+          <w:sz w:val="24"/>
+          <w:szCs w:val="24"/>
+        </w:rPr>
+      </w:pPr>
+      <w:r>
+        <w:rPr>
+          <w:sz w:val="24"/>
+          <w:szCs w:val="24"/>
+        </w:rPr>
         <w:t xml:space="preserve">                       ^^^^^^^^^^^^^^^^^^^^^^^^^^^^^  </w:t>
       </w:r>
     </w:p>
@@ -144,8 +252,16 @@
       <w:pPr>
         <w:pStyle w:val="ListParagraph"/>
         <w:ind w:left="1440"/>
-      </w:pPr>
-      <w:r>
+        <w:rPr>
+          <w:sz w:val="24"/>
+          <w:szCs w:val="24"/>
+        </w:rPr>
+      </w:pPr>
+      <w:r>
+        <w:rPr>
+          <w:sz w:val="24"/>
+          <w:szCs w:val="24"/>
+        </w:rPr>
         <w:t xml:space="preserve">  File "c:\Users\17172\Desktop\MBIL\mbil\mbilsearch.py", line 81, in detecting_direct_cause</w:t>
       </w:r>
     </w:p>
@@ -153,8 +269,16 @@
       <w:pPr>
         <w:pStyle w:val="ListParagraph"/>
         <w:ind w:left="1440"/>
-      </w:pPr>
-      <w:r>
+        <w:rPr>
+          <w:sz w:val="24"/>
+          <w:szCs w:val="24"/>
+        </w:rPr>
+      </w:pPr>
+      <w:r>
+        <w:rPr>
+          <w:sz w:val="24"/>
+          <w:szCs w:val="24"/>
+        </w:rPr>
         <w:t xml:space="preserve">    blockersofsizeI = getsubsets(cur_parent,i)        </w:t>
       </w:r>
     </w:p>
@@ -162,8 +286,16 @@
       <w:pPr>
         <w:pStyle w:val="ListParagraph"/>
         <w:ind w:left="1440"/>
-      </w:pPr>
-      <w:r>
+        <w:rPr>
+          <w:sz w:val="24"/>
+          <w:szCs w:val="24"/>
+        </w:rPr>
+      </w:pPr>
+      <w:r>
+        <w:rPr>
+          <w:sz w:val="24"/>
+          <w:szCs w:val="24"/>
+        </w:rPr>
         <w:t xml:space="preserve">                      ^^^^^^^^^^^^^^^^^^^^^^^^        </w:t>
       </w:r>
     </w:p>
@@ -171,8 +303,16 @@
       <w:pPr>
         <w:pStyle w:val="ListParagraph"/>
         <w:ind w:left="1440"/>
-      </w:pPr>
-      <w:r>
+        <w:rPr>
+          <w:sz w:val="24"/>
+          <w:szCs w:val="24"/>
+        </w:rPr>
+      </w:pPr>
+      <w:r>
+        <w:rPr>
+          <w:sz w:val="24"/>
+          <w:szCs w:val="24"/>
+        </w:rPr>
         <w:t xml:space="preserve">  File "c:\Users\17172\Desktop\MBIL\mbil\mbilsearch.py", line 53, in getsubsets</w:t>
       </w:r>
     </w:p>
@@ -180,8 +320,16 @@
       <w:pPr>
         <w:pStyle w:val="ListParagraph"/>
         <w:ind w:left="1440"/>
-      </w:pPr>
-      <w:r>
+        <w:rPr>
+          <w:sz w:val="24"/>
+          <w:szCs w:val="24"/>
+        </w:rPr>
+      </w:pPr>
+      <w:r>
+        <w:rPr>
+          <w:sz w:val="24"/>
+          <w:szCs w:val="24"/>
+        </w:rPr>
         <w:t xml:space="preserve">    dfs(input, length, 0, [], res)</w:t>
       </w:r>
     </w:p>
@@ -189,8 +337,16 @@
       <w:pPr>
         <w:pStyle w:val="ListParagraph"/>
         <w:ind w:left="1440"/>
-      </w:pPr>
-      <w:r>
+        <w:rPr>
+          <w:sz w:val="24"/>
+          <w:szCs w:val="24"/>
+        </w:rPr>
+      </w:pPr>
+      <w:r>
+        <w:rPr>
+          <w:sz w:val="24"/>
+          <w:szCs w:val="24"/>
+        </w:rPr>
         <w:t xml:space="preserve">  File "c:\Users\17172\Desktop\MBIL\mbil\mbilsearch.py", line 47, in dfs</w:t>
       </w:r>
     </w:p>
@@ -198,8 +354,16 @@
       <w:pPr>
         <w:pStyle w:val="ListParagraph"/>
         <w:ind w:left="1440"/>
-      </w:pPr>
-      <w:r>
+        <w:rPr>
+          <w:sz w:val="24"/>
+          <w:szCs w:val="24"/>
+        </w:rPr>
+      </w:pPr>
+      <w:r>
+        <w:rPr>
+          <w:sz w:val="24"/>
+          <w:szCs w:val="24"/>
+        </w:rPr>
         <w:t xml:space="preserve">    element = input[start_index]</w:t>
       </w:r>
     </w:p>
@@ -207,8 +371,16 @@
       <w:pPr>
         <w:pStyle w:val="ListParagraph"/>
         <w:ind w:left="1440"/>
-      </w:pPr>
-      <w:r>
+        <w:rPr>
+          <w:sz w:val="24"/>
+          <w:szCs w:val="24"/>
+        </w:rPr>
+      </w:pPr>
+      <w:r>
+        <w:rPr>
+          <w:sz w:val="24"/>
+          <w:szCs w:val="24"/>
+        </w:rPr>
         <w:t xml:space="preserve">              ~~~~~^^^^^^^^^^^^^</w:t>
       </w:r>
     </w:p>
@@ -216,8 +388,16 @@
       <w:pPr>
         <w:pStyle w:val="ListParagraph"/>
         <w:ind w:left="1440"/>
-      </w:pPr>
-      <w:r>
+        <w:rPr>
+          <w:sz w:val="24"/>
+          <w:szCs w:val="24"/>
+        </w:rPr>
+      </w:pPr>
+      <w:r>
+        <w:rPr>
+          <w:sz w:val="24"/>
+          <w:szCs w:val="24"/>
+        </w:rPr>
         <w:t>IndexError: list index out of range</w:t>
       </w:r>
     </w:p>
@@ -228,7 +408,18 @@
           <w:ilvl w:val="0"/>
           <w:numId w:val="2"/>
         </w:numPr>
-      </w:pPr>
+        <w:rPr>
+          <w:sz w:val="24"/>
+          <w:szCs w:val="24"/>
+        </w:rPr>
+      </w:pPr>
+      <w:r>
+        <w:rPr>
+          <w:sz w:val="24"/>
+          <w:szCs w:val="24"/>
+        </w:rPr>
+        <w:t>Current tech report pushed to iRCT repository.</w:t>
+      </w:r>
     </w:p>
     <w:sectPr>
       <w:pgSz w:w="12240" w:h="15840"/>

</xml_diff>